<commit_message>
dernier mis à jours et fin du Projets
</commit_message>
<xml_diff>
--- a/sentimentAnalysistLSTM/Sentiments Analysists with LSTM.docx
+++ b/sentimentAnalysistLSTM/Sentiments Analysists with LSTM.docx
@@ -20,6 +20,405 @@
           <w:szCs w:val="28"/>
         </w:rPr>
         <w:t>Sentiments Analysists with LSTM</w:t>
+      </w:r>
+    </w:p>
+    <w:p>
+      <w:pPr>
+        <w:jc w:val="center"/>
+        <w:rPr>
+          <w:b/>
+          <w:bCs/>
+          <w:sz w:val="28"/>
+          <w:szCs w:val="28"/>
+        </w:rPr>
+      </w:pPr>
+    </w:p>
+    <w:p>
+      <w:pPr>
+        <w:jc w:val="center"/>
+        <w:rPr>
+          <w:b/>
+          <w:bCs/>
+          <w:sz w:val="28"/>
+          <w:szCs w:val="28"/>
+        </w:rPr>
+      </w:pPr>
+    </w:p>
+    <w:p>
+      <w:pPr>
+        <w:jc w:val="center"/>
+        <w:rPr>
+          <w:b/>
+          <w:bCs/>
+          <w:sz w:val="28"/>
+          <w:szCs w:val="28"/>
+        </w:rPr>
+      </w:pPr>
+    </w:p>
+    <w:p>
+      <w:pPr>
+        <w:rPr>
+          <w:sz w:val="28"/>
+          <w:szCs w:val="28"/>
+          <w:lang w:val="en-US"/>
+        </w:rPr>
+      </w:pPr>
+      <w:r>
+        <w:rPr>
+          <w:sz w:val="28"/>
+          <w:szCs w:val="28"/>
+          <w:lang w:val="en-US"/>
+        </w:rPr>
+        <w:t>Introduction</w:t>
+      </w:r>
+    </w:p>
+    <w:p>
+      <w:pPr>
+        <w:rPr>
+          <w:sz w:val="28"/>
+          <w:szCs w:val="28"/>
+          <w:lang w:val="en-US"/>
+        </w:rPr>
+      </w:pPr>
+      <w:r>
+        <w:rPr>
+          <w:sz w:val="28"/>
+          <w:szCs w:val="28"/>
+          <w:lang w:val="en-US"/>
+        </w:rPr>
+        <w:t xml:space="preserve">Natural Language Processing (NLP): The discipline of computer science, artificial intelligence and linguistics that is concerned with the creation of computational models that process and understand natural language. These </w:t>
+      </w:r>
+      <w:r>
+        <w:rPr>
+          <w:sz w:val="28"/>
+          <w:szCs w:val="28"/>
+          <w:lang w:val="en-US"/>
+        </w:rPr>
+        <w:t>include</w:t>
+      </w:r>
+      <w:r>
+        <w:rPr>
+          <w:sz w:val="28"/>
+          <w:szCs w:val="28"/>
+          <w:lang w:val="en-US"/>
+        </w:rPr>
+        <w:t xml:space="preserve"> </w:t>
+      </w:r>
+      <w:r>
+        <w:rPr>
+          <w:sz w:val="28"/>
+          <w:szCs w:val="28"/>
+          <w:lang w:val="en-US"/>
+        </w:rPr>
+        <w:t>:</w:t>
+      </w:r>
+      <w:r>
+        <w:rPr>
+          <w:sz w:val="28"/>
+          <w:szCs w:val="28"/>
+          <w:lang w:val="en-US"/>
+        </w:rPr>
+        <w:t>making the computer understand the semantic grouping of words (e.g. cat and dog are semantically more similar than cat and spoon), text to speech, language translation and many more</w:t>
+      </w:r>
+    </w:p>
+    <w:p>
+      <w:pPr>
+        <w:rPr>
+          <w:sz w:val="28"/>
+          <w:szCs w:val="28"/>
+          <w:lang w:val="en-US"/>
+        </w:rPr>
+      </w:pPr>
+    </w:p>
+    <w:p>
+      <w:pPr>
+        <w:rPr>
+          <w:sz w:val="28"/>
+          <w:szCs w:val="28"/>
+          <w:lang w:val="en-US"/>
+        </w:rPr>
+      </w:pPr>
+      <w:r>
+        <w:rPr>
+          <w:sz w:val="28"/>
+          <w:szCs w:val="28"/>
+          <w:lang w:val="en-US"/>
+        </w:rPr>
+        <w:t>Sentiment Analysis: It is the interpretation and classification of emotions (positive, negative and neutral) within text data using text analysis techniques. Sentiment analysis allows organizations to identify public sentiment towards certain words or topics.</w:t>
+      </w:r>
+    </w:p>
+    <w:p>
+      <w:pPr>
+        <w:rPr>
+          <w:sz w:val="28"/>
+          <w:szCs w:val="28"/>
+          <w:lang w:val="en-US"/>
+        </w:rPr>
+      </w:pPr>
+    </w:p>
+    <w:p>
+      <w:pPr>
+        <w:rPr>
+          <w:sz w:val="28"/>
+          <w:szCs w:val="28"/>
+          <w:lang w:val="en-US"/>
+        </w:rPr>
+      </w:pPr>
+      <w:r>
+        <w:rPr>
+          <w:sz w:val="28"/>
+          <w:szCs w:val="28"/>
+          <w:lang w:val="en-US"/>
+        </w:rPr>
+        <w:t>In this notebook, we'll develop a Sentiment Analysis model to categorize a tweet as Positive or Negative.</w:t>
+      </w:r>
+    </w:p>
+    <w:p>
+      <w:pPr>
+        <w:rPr>
+          <w:sz w:val="28"/>
+          <w:szCs w:val="28"/>
+          <w:lang w:val="en-US"/>
+        </w:rPr>
+      </w:pPr>
+    </w:p>
+    <w:p>
+      <w:pPr>
+        <w:rPr>
+          <w:sz w:val="28"/>
+          <w:szCs w:val="28"/>
+          <w:lang w:val="en-US"/>
+        </w:rPr>
+      </w:pPr>
+      <w:r>
+        <w:rPr>
+          <w:sz w:val="28"/>
+          <w:szCs w:val="28"/>
+          <w:lang w:val="en-US"/>
+        </w:rPr>
+        <w:t>Table of Contents</w:t>
+      </w:r>
+    </w:p>
+    <w:p>
+      <w:pPr>
+        <w:rPr>
+          <w:sz w:val="28"/>
+          <w:szCs w:val="28"/>
+          <w:lang w:val="en-US"/>
+        </w:rPr>
+      </w:pPr>
+      <w:r>
+        <w:rPr>
+          <w:sz w:val="28"/>
+          <w:szCs w:val="28"/>
+          <w:lang w:val="en-US"/>
+        </w:rPr>
+        <w:t>Importing dependencies</w:t>
+      </w:r>
+    </w:p>
+    <w:p>
+      <w:pPr>
+        <w:rPr>
+          <w:sz w:val="28"/>
+          <w:szCs w:val="28"/>
+          <w:lang w:val="en-US"/>
+        </w:rPr>
+      </w:pPr>
+      <w:r>
+        <w:rPr>
+          <w:sz w:val="28"/>
+          <w:szCs w:val="28"/>
+          <w:lang w:val="en-US"/>
+        </w:rPr>
+        <w:t>Importing dataset</w:t>
+      </w:r>
+    </w:p>
+    <w:p>
+      <w:pPr>
+        <w:rPr>
+          <w:sz w:val="28"/>
+          <w:szCs w:val="28"/>
+          <w:lang w:val="en-US"/>
+        </w:rPr>
+      </w:pPr>
+      <w:r>
+        <w:rPr>
+          <w:sz w:val="28"/>
+          <w:szCs w:val="28"/>
+          <w:lang w:val="en-US"/>
+        </w:rPr>
+        <w:t>Preprocessing Text</w:t>
+      </w:r>
+    </w:p>
+    <w:p>
+      <w:pPr>
+        <w:rPr>
+          <w:sz w:val="28"/>
+          <w:szCs w:val="28"/>
+          <w:lang w:val="en-US"/>
+        </w:rPr>
+      </w:pPr>
+      <w:r>
+        <w:rPr>
+          <w:sz w:val="28"/>
+          <w:szCs w:val="28"/>
+          <w:lang w:val="en-US"/>
+        </w:rPr>
+        <w:t>Analysing data</w:t>
+      </w:r>
+    </w:p>
+    <w:p>
+      <w:pPr>
+        <w:rPr>
+          <w:sz w:val="28"/>
+          <w:szCs w:val="28"/>
+          <w:lang w:val="en-US"/>
+        </w:rPr>
+      </w:pPr>
+      <w:r>
+        <w:rPr>
+          <w:sz w:val="28"/>
+          <w:szCs w:val="28"/>
+          <w:lang w:val="en-US"/>
+        </w:rPr>
+        <w:t>Splitting data</w:t>
+      </w:r>
+    </w:p>
+    <w:p>
+      <w:pPr>
+        <w:rPr>
+          <w:sz w:val="28"/>
+          <w:szCs w:val="28"/>
+          <w:lang w:val="en-US"/>
+        </w:rPr>
+      </w:pPr>
+      <w:r>
+        <w:rPr>
+          <w:sz w:val="28"/>
+          <w:szCs w:val="28"/>
+          <w:lang w:val="en-US"/>
+        </w:rPr>
+        <w:t>TF-IDF Vectoriser</w:t>
+      </w:r>
+    </w:p>
+    <w:p>
+      <w:pPr>
+        <w:rPr>
+          <w:sz w:val="28"/>
+          <w:szCs w:val="28"/>
+          <w:lang w:val="en-US"/>
+        </w:rPr>
+      </w:pPr>
+      <w:r>
+        <w:rPr>
+          <w:sz w:val="28"/>
+          <w:szCs w:val="28"/>
+          <w:lang w:val="en-US"/>
+        </w:rPr>
+        <w:t>Transforming Dataset</w:t>
+      </w:r>
+    </w:p>
+    <w:p>
+      <w:pPr>
+        <w:rPr>
+          <w:sz w:val="28"/>
+          <w:szCs w:val="28"/>
+          <w:lang w:val="en-US"/>
+        </w:rPr>
+      </w:pPr>
+      <w:r>
+        <w:rPr>
+          <w:sz w:val="28"/>
+          <w:szCs w:val="28"/>
+          <w:lang w:val="en-US"/>
+        </w:rPr>
+        <w:t>Creating and Evaluating Models</w:t>
+      </w:r>
+    </w:p>
+    <w:p>
+      <w:pPr>
+        <w:rPr>
+          <w:sz w:val="28"/>
+          <w:szCs w:val="28"/>
+          <w:lang w:val="en-US"/>
+        </w:rPr>
+      </w:pPr>
+      <w:r>
+        <w:rPr>
+          <w:sz w:val="28"/>
+          <w:szCs w:val="28"/>
+          <w:lang w:val="en-US"/>
+        </w:rPr>
+        <w:t>BernoulliNB Model</w:t>
+      </w:r>
+    </w:p>
+    <w:p>
+      <w:pPr>
+        <w:rPr>
+          <w:sz w:val="28"/>
+          <w:szCs w:val="28"/>
+          <w:lang w:val="en-US"/>
+        </w:rPr>
+      </w:pPr>
+      <w:r>
+        <w:rPr>
+          <w:sz w:val="28"/>
+          <w:szCs w:val="28"/>
+          <w:lang w:val="en-US"/>
+        </w:rPr>
+        <w:lastRenderedPageBreak/>
+        <w:t>LinearSVC Model</w:t>
+      </w:r>
+    </w:p>
+    <w:p>
+      <w:pPr>
+        <w:rPr>
+          <w:sz w:val="28"/>
+          <w:szCs w:val="28"/>
+          <w:lang w:val="en-US"/>
+        </w:rPr>
+      </w:pPr>
+      <w:r>
+        <w:rPr>
+          <w:sz w:val="28"/>
+          <w:szCs w:val="28"/>
+          <w:lang w:val="en-US"/>
+        </w:rPr>
+        <w:t>Logistic Regression Model</w:t>
+      </w:r>
+    </w:p>
+    <w:p>
+      <w:pPr>
+        <w:rPr>
+          <w:sz w:val="28"/>
+          <w:szCs w:val="28"/>
+          <w:lang w:val="en-US"/>
+        </w:rPr>
+      </w:pPr>
+      <w:r>
+        <w:rPr>
+          <w:sz w:val="28"/>
+          <w:szCs w:val="28"/>
+          <w:lang w:val="en-US"/>
+        </w:rPr>
+        <w:t>Saving the Models</w:t>
+      </w:r>
+    </w:p>
+    <w:p>
+      <w:pPr>
+        <w:rPr>
+          <w:sz w:val="28"/>
+          <w:szCs w:val="28"/>
+          <w:lang w:val="en-US"/>
+        </w:rPr>
+      </w:pPr>
+      <w:r>
+        <w:rPr>
+          <w:sz w:val="28"/>
+          <w:szCs w:val="28"/>
+          <w:lang w:val="en-US"/>
+        </w:rPr>
+        <w:t>Using the Model</w:t>
       </w:r>
     </w:p>
     <w:sectPr>

</xml_diff>